<commit_message>
Sauvegarde en tableau + 3 méthodes de classification
</commit_message>
<xml_diff>
--- a/rapport.docx
+++ b/rapport.docx
@@ -1,6 +1,6 @@
 
 <file path=word/document.xml><?xml version="1.0" encoding="utf-8"?>
-<w:document xmlns:wpc="http://schemas.microsoft.com/office/word/2010/wordprocessingCanvas" xmlns:cx="http://schemas.microsoft.com/office/drawing/2014/chartex" xmlns:mc="http://schemas.openxmlformats.org/markup-compatibility/2006" xmlns:o="urn:schemas-microsoft-com:office:office" xmlns:r="http://schemas.openxmlformats.org/officeDocument/2006/relationships" xmlns:m="http://schemas.openxmlformats.org/officeDocument/2006/math" xmlns:v="urn:schemas-microsoft-com:vml" xmlns:wp14="http://schemas.microsoft.com/office/word/2010/wordprocessingDrawing" xmlns:wp="http://schemas.openxmlformats.org/drawingml/2006/wordprocessingDrawing" xmlns:w10="urn:schemas-microsoft-com:office:word" xmlns:w="http://schemas.openxmlformats.org/wordprocessingml/2006/main" xmlns:w14="http://schemas.microsoft.com/office/word/2010/wordml" xmlns:w15="http://schemas.microsoft.com/office/word/2012/wordml" xmlns:w16se="http://schemas.microsoft.com/office/word/2015/wordml/symex" xmlns:wpg="http://schemas.microsoft.com/office/word/2010/wordprocessingGroup" xmlns:wpi="http://schemas.microsoft.com/office/word/2010/wordprocessingInk" xmlns:wne="http://schemas.microsoft.com/office/word/2006/wordml" xmlns:wps="http://schemas.microsoft.com/office/word/2010/wordprocessingShape" mc:Ignorable="w14 w15 w16se wp14">
+<w:document xmlns:wpc="http://schemas.microsoft.com/office/word/2010/wordprocessingCanvas" xmlns:cx="http://schemas.microsoft.com/office/drawing/2014/chartex" xmlns:cx1="http://schemas.microsoft.com/office/drawing/2015/9/8/chartex" xmlns:cx2="http://schemas.microsoft.com/office/drawing/2015/10/21/chartex" xmlns:cx3="http://schemas.microsoft.com/office/drawing/2016/5/9/chartex" xmlns:cx4="http://schemas.microsoft.com/office/drawing/2016/5/10/chartex" xmlns:cx5="http://schemas.microsoft.com/office/drawing/2016/5/11/chartex" xmlns:cx6="http://schemas.microsoft.com/office/drawing/2016/5/12/chartex" xmlns:cx7="http://schemas.microsoft.com/office/drawing/2016/5/13/chartex" xmlns:cx8="http://schemas.microsoft.com/office/drawing/2016/5/14/chartex" xmlns:mc="http://schemas.openxmlformats.org/markup-compatibility/2006" xmlns:aink="http://schemas.microsoft.com/office/drawing/2016/ink" xmlns:am3d="http://schemas.microsoft.com/office/drawing/2017/model3d" xmlns:o="urn:schemas-microsoft-com:office:office" xmlns:r="http://schemas.openxmlformats.org/officeDocument/2006/relationships" xmlns:m="http://schemas.openxmlformats.org/officeDocument/2006/math" xmlns:v="urn:schemas-microsoft-com:vml" xmlns:wp14="http://schemas.microsoft.com/office/word/2010/wordprocessingDrawing" xmlns:wp="http://schemas.openxmlformats.org/drawingml/2006/wordprocessingDrawing" xmlns:w10="urn:schemas-microsoft-com:office:word" xmlns:w="http://schemas.openxmlformats.org/wordprocessingml/2006/main" xmlns:w14="http://schemas.microsoft.com/office/word/2010/wordml" xmlns:w15="http://schemas.microsoft.com/office/word/2012/wordml" xmlns:w16cex="http://schemas.microsoft.com/office/word/2018/wordml/cex" xmlns:w16cid="http://schemas.microsoft.com/office/word/2016/wordml/cid" xmlns:w16="http://schemas.microsoft.com/office/word/2018/wordml" xmlns:w16se="http://schemas.microsoft.com/office/word/2015/wordml/symex" xmlns:wpg="http://schemas.microsoft.com/office/word/2010/wordprocessingGroup" xmlns:wpi="http://schemas.microsoft.com/office/word/2010/wordprocessingInk" xmlns:wne="http://schemas.microsoft.com/office/word/2006/wordml" xmlns:wps="http://schemas.microsoft.com/office/word/2010/wordprocessingShape" mc:Ignorable="w14 w15 w16se w16cid w16 w16cex wp14">
   <w:body>
     <w:p>
       <w:pPr>
@@ -19,6 +19,16 @@
         </w:rPr>
         <w:t>PREDICTION CANCER DU SEIN</w:t>
       </w:r>
+    </w:p>
+    <w:p>
+      <w:pPr>
+        <w:jc w:val="center"/>
+        <w:rPr>
+          <w:b/>
+          <w:sz w:val="28"/>
+          <w:szCs w:val="28"/>
+        </w:rPr>
+      </w:pPr>
     </w:p>
     <w:p>
       <w:pPr>
@@ -122,162 +132,97 @@
         <w:t>choisie</w:t>
       </w:r>
       <w:r>
-        <w:t xml:space="preserve"> est constituée de </w:t>
-      </w:r>
-      <w:r>
-        <w:t>277 524 photos</w:t>
+        <w:t xml:space="preserve"> est constituée de 277 524 photos dont 198 738 où il n’y a pas de cellules cancéreuses et 78 786 où il y en a. Cette base de donnée</w:t>
+      </w:r>
+      <w:r>
+        <w:t>s</w:t>
+      </w:r>
+      <w:r>
+        <w:t xml:space="preserve"> a été créé avec les photos de 279 patient</w:t>
+      </w:r>
+      <w:r>
+        <w:t>e</w:t>
+      </w:r>
+      <w:r>
+        <w:t>s, pour chaque patient</w:t>
+      </w:r>
+      <w:r>
+        <w:t>e</w:t>
+      </w:r>
+      <w:r>
+        <w:t xml:space="preserve"> il y a un dossier avec deux sous dossiers : le dossier 0 qui contient les photos non cancéreuses et le dossier 1</w:t>
       </w:r>
       <w:r>
         <w:t xml:space="preserve"> </w:t>
       </w:r>
       <w:r>
-        <w:t xml:space="preserve">dont 198 738 </w:t>
-      </w:r>
-      <w:r>
-        <w:t>où il n’y a pas de cellules cancéreuses</w:t>
-      </w:r>
-      <w:r>
-        <w:t xml:space="preserve"> et 78 786 </w:t>
-      </w:r>
-      <w:r>
-        <w:t>où il y en a</w:t>
+        <w:t>les photos où des cellules cancéreuses ont été identifiées</w:t>
       </w:r>
       <w:r>
         <w:t>.</w:t>
       </w:r>
-      <w:r>
-        <w:t xml:space="preserve"> Cette base de donnée a été créé avec les photos de 279 patients, pour chaque patient il y a un dossier avec deux sous dossiers : le dossier 0 qui contient les photos non cancéreuses et le dossier 1</w:t>
-      </w:r>
-      <w:r>
-        <w:t xml:space="preserve"> où il y en a.</w:t>
-      </w:r>
     </w:p>
     <w:p>
       <w:pPr>
         <w:jc w:val="both"/>
       </w:pPr>
       <w:r>
-        <w:t>Pour pouvoir utiliser les données, nous les chargeons dans un tableau. Ce tableau est composé d’une colonne avec l’image (</w:t>
-      </w:r>
-      <w:r>
-        <w:t>c’est à dire un vecteur à 3 dimensions car les images sont en couleur)</w:t>
-      </w:r>
-      <w:r>
-        <w:t xml:space="preserve"> et d’une deuxième colonne avec le diagnostic, c’est à dire 1 si la photo est cancéreuse et 0 sinon.</w:t>
-      </w:r>
-    </w:p>
-    <w:p/>
-    <w:p>
-      <w:pPr>
-        <w:pStyle w:val="Paragraphedeliste"/>
-        <w:numPr>
-          <w:ilvl w:val="0"/>
-          <w:numId w:val="1"/>
-        </w:numPr>
+        <w:t xml:space="preserve">Pour pouvoir utiliser les données, nous les chargeons dans un </w:t>
+      </w:r>
+      <w:proofErr w:type="spellStart"/>
+      <w:r>
+        <w:t>dataframe</w:t>
+      </w:r>
+      <w:proofErr w:type="spellEnd"/>
+      <w:r>
+        <w:t xml:space="preserve">. Ce </w:t>
+      </w:r>
+      <w:proofErr w:type="spellStart"/>
+      <w:r>
+        <w:t>dataframe</w:t>
+      </w:r>
+      <w:proofErr w:type="spellEnd"/>
+      <w:r>
+        <w:t xml:space="preserve"> est composé d’une colonne avec l’image (c’est à dire un </w:t>
+      </w:r>
+      <w:r>
+        <w:t>tableau à 7200 lignes correspondant au nombre de pixels multiplié par 3, car l’image est en couleur et comporte donc trois valeurs pour chaque pixel)</w:t>
+      </w:r>
+      <w:r>
+        <w:t xml:space="preserve"> et d’une deuxième colonne avec le diagnostic, c’est à dire 1 si la photo </w:t>
+      </w:r>
+      <w:r>
+        <w:t>présente des cellules</w:t>
+      </w:r>
+      <w:r>
+        <w:t xml:space="preserve"> cancéreuse</w:t>
+      </w:r>
+      <w:r>
+        <w:t>s</w:t>
+      </w:r>
+      <w:r>
+        <w:t xml:space="preserve"> et 0 sinon.</w:t>
+      </w:r>
+      <w:r>
+        <w:t xml:space="preserve"> Pour cela, nous avons utilisé le code suivant :</w:t>
+      </w:r>
+    </w:p>
+    <w:p>
+      <w:pPr>
         <w:jc w:val="both"/>
       </w:pPr>
       <w:r>
-        <w:t>Sélectionner les photos</w:t>
-      </w:r>
-    </w:p>
-    <w:p>
-      <w:pPr>
-        <w:jc w:val="both"/>
-      </w:pPr>
-      <w:r>
-        <w:t xml:space="preserve">Lors de la création de notre fichier, nous nous sommes rendues compte que toutes les photos n’avaient pas la même taille. En effet, la </w:t>
-      </w:r>
-      <w:r>
-        <w:t>plupart</w:t>
-      </w:r>
-      <w:r>
-        <w:t xml:space="preserve"> des photos sont de la taille 50x50 mais certain</w:t>
-      </w:r>
-      <w:r>
-        <w:t>es mesurent 50x48.</w:t>
-      </w:r>
-    </w:p>
-    <w:p>
-      <w:pPr>
-        <w:jc w:val="both"/>
-      </w:pPr>
-      <w:r>
-        <w:t>Pour résoudre ce problème, nous avons choisi de réduire toutes les images à la même taille : 50x48 (en pratique, on enlève la dernière colonne à toutes les images de taille 50x50). Après avoir fait ça, nous nous sommes rendu compte qu’il restait une infime partie des images qui étaient encore plus petites, nous avons donc décidé de les ignorées et de ne pas les gardées dans notre tableau.</w:t>
-      </w:r>
-    </w:p>
-    <w:p>
-      <w:pPr>
-        <w:rPr>
-          <w:b/>
-        </w:rPr>
-      </w:pPr>
-    </w:p>
-    <w:p>
-      <w:pPr>
-        <w:pStyle w:val="Paragraphedeliste"/>
-        <w:numPr>
-          <w:ilvl w:val="0"/>
-          <w:numId w:val="1"/>
-        </w:numPr>
-        <w:jc w:val="both"/>
-      </w:pPr>
-      <w:r>
-        <w:t xml:space="preserve">Transformer la base de données en </w:t>
-      </w:r>
-      <w:proofErr w:type="spellStart"/>
-      <w:r>
-        <w:t>dataframe</w:t>
-      </w:r>
-      <w:proofErr w:type="spellEnd"/>
-    </w:p>
-    <w:p>
-      <w:pPr>
-        <w:jc w:val="both"/>
-      </w:pPr>
-      <w:r>
-        <w:t xml:space="preserve">Une fois le tableau créer, nous avons créé un </w:t>
-      </w:r>
-      <w:proofErr w:type="spellStart"/>
-      <w:r>
-        <w:t>dataframe</w:t>
-      </w:r>
-      <w:proofErr w:type="spellEnd"/>
-      <w:r>
-        <w:t>, ce qui va nous permettre d’accéder aux données rapidement et ???</w:t>
-      </w:r>
-      <w:r>
-        <w:t>??????????????</w:t>
-      </w:r>
-      <w:bookmarkStart w:id="0" w:name="_GoBack"/>
-      <w:bookmarkEnd w:id="0"/>
-    </w:p>
-    <w:p>
-      <w:pPr>
-        <w:pStyle w:val="Paragraphedeliste"/>
-      </w:pPr>
-    </w:p>
-    <w:p>
-      <w:pPr>
-        <w:pStyle w:val="Paragraphedeliste"/>
-      </w:pPr>
+        <w:t xml:space="preserve"> </w:t>
+      </w:r>
       <w:r>
         <w:rPr>
           <w:noProof/>
-          <w:lang w:eastAsia="fr-FR"/>
         </w:rPr>
         <w:drawing>
-          <wp:anchor distT="0" distB="0" distL="114300" distR="114300" simplePos="0" relativeHeight="251660288" behindDoc="0" locked="0" layoutInCell="1" allowOverlap="1" wp14:anchorId="736765F6" wp14:editId="60BF8E45">
-            <wp:simplePos x="0" y="0"/>
-            <wp:positionH relativeFrom="margin">
-              <wp:posOffset>2913380</wp:posOffset>
-            </wp:positionH>
-            <wp:positionV relativeFrom="paragraph">
-              <wp:posOffset>5080</wp:posOffset>
-            </wp:positionV>
-            <wp:extent cx="3403221" cy="1440180"/>
-            <wp:effectExtent l="0" t="0" r="6985" b="7620"/>
-            <wp:wrapNone/>
-            <wp:docPr id="2" name="Image 2" descr="C:\Users\lucile\Desktop\131692742_436245927401649_4488489407034190732_n.png"/>
+          <wp:inline distT="0" distB="0" distL="0" distR="0" wp14:anchorId="434AA8A2" wp14:editId="630F57BA">
+            <wp:extent cx="5074293" cy="4032250"/>
+            <wp:effectExtent l="0" t="0" r="0" b="6350"/>
+            <wp:docPr id="3" name="Image 3"/>
             <wp:cNvGraphicFramePr>
               <a:graphicFrameLocks xmlns:a="http://schemas.openxmlformats.org/drawingml/2006/main" noChangeAspect="1"/>
             </wp:cNvGraphicFramePr>
@@ -285,70 +230,61 @@
               <a:graphicData uri="http://schemas.openxmlformats.org/drawingml/2006/picture">
                 <pic:pic xmlns:pic="http://schemas.openxmlformats.org/drawingml/2006/picture">
                   <pic:nvPicPr>
-                    <pic:cNvPr id="0" name="Picture 1" descr="C:\Users\lucile\Desktop\131692742_436245927401649_4488489407034190732_n.png"/>
-                    <pic:cNvPicPr>
-                      <a:picLocks noChangeAspect="1" noChangeArrowheads="1"/>
-                    </pic:cNvPicPr>
+                    <pic:cNvPr id="1" name=""/>
+                    <pic:cNvPicPr/>
                   </pic:nvPicPr>
-                  <pic:blipFill rotWithShape="1">
-                    <a:blip r:embed="rId7" cstate="print">
-                      <a:extLst>
-                        <a:ext uri="{28A0092B-C50C-407E-A947-70E740481C1C}">
-                          <a14:useLocalDpi xmlns:a14="http://schemas.microsoft.com/office/drawing/2010/main" val="0"/>
-                        </a:ext>
-                      </a:extLst>
-                    </a:blip>
-                    <a:srcRect t="66017" r="30451"/>
-                    <a:stretch/>
+                  <pic:blipFill>
+                    <a:blip r:embed="rId7"/>
+                    <a:stretch>
+                      <a:fillRect/>
+                    </a:stretch>
                   </pic:blipFill>
-                  <pic:spPr bwMode="auto">
+                  <pic:spPr>
                     <a:xfrm>
                       <a:off x="0" y="0"/>
-                      <a:ext cx="3403221" cy="1440180"/>
+                      <a:ext cx="5111987" cy="4062203"/>
                     </a:xfrm>
                     <a:prstGeom prst="rect">
                       <a:avLst/>
                     </a:prstGeom>
-                    <a:noFill/>
-                    <a:ln>
-                      <a:noFill/>
-                    </a:ln>
-                    <a:extLst>
-                      <a:ext uri="{53640926-AAD7-44D8-BBD7-CCE9431645EC}">
-                        <a14:shadowObscured xmlns:a14="http://schemas.microsoft.com/office/drawing/2010/main"/>
-                      </a:ext>
-                    </a:extLst>
                   </pic:spPr>
                 </pic:pic>
               </a:graphicData>
             </a:graphic>
-            <wp14:sizeRelH relativeFrom="margin">
-              <wp14:pctWidth>0</wp14:pctWidth>
-            </wp14:sizeRelH>
-            <wp14:sizeRelV relativeFrom="margin">
-              <wp14:pctHeight>0</wp14:pctHeight>
-            </wp14:sizeRelV>
-          </wp:anchor>
+          </wp:inline>
         </w:drawing>
       </w:r>
+    </w:p>
+    <w:p>
+      <w:pPr>
+        <w:jc w:val="both"/>
+      </w:pPr>
+      <w:r>
+        <w:lastRenderedPageBreak/>
+        <w:t xml:space="preserve">Nous obtenions ainsi le </w:t>
+      </w:r>
+      <w:proofErr w:type="spellStart"/>
+      <w:r>
+        <w:t>dataframe</w:t>
+      </w:r>
+      <w:proofErr w:type="spellEnd"/>
+      <w:r>
+        <w:t xml:space="preserve"> suivant :</w:t>
+      </w:r>
+    </w:p>
+    <w:p>
+      <w:pPr>
+        <w:jc w:val="both"/>
+      </w:pPr>
       <w:r>
         <w:rPr>
           <w:noProof/>
-          <w:lang w:eastAsia="fr-FR"/>
         </w:rPr>
         <w:drawing>
-          <wp:anchor distT="0" distB="0" distL="114300" distR="114300" simplePos="0" relativeHeight="251658240" behindDoc="0" locked="0" layoutInCell="1" allowOverlap="1" wp14:anchorId="7CCAE748" wp14:editId="0F17A600">
-            <wp:simplePos x="0" y="0"/>
-            <wp:positionH relativeFrom="margin">
-              <wp:posOffset>-449580</wp:posOffset>
-            </wp:positionH>
-            <wp:positionV relativeFrom="paragraph">
-              <wp:posOffset>193040</wp:posOffset>
-            </wp:positionV>
-            <wp:extent cx="3363595" cy="1463040"/>
-            <wp:effectExtent l="0" t="0" r="8255" b="3810"/>
-            <wp:wrapNone/>
-            <wp:docPr id="1" name="Image 1" descr="C:\Users\lucile\Desktop\131692742_436245927401649_4488489407034190732_n.png"/>
+          <wp:inline distT="0" distB="0" distL="0" distR="0" wp14:anchorId="22F430A3" wp14:editId="63386EE1">
+            <wp:extent cx="4185920" cy="3193425"/>
+            <wp:effectExtent l="0" t="0" r="5080" b="6985"/>
+            <wp:docPr id="4" name="Image 4"/>
             <wp:cNvGraphicFramePr>
               <a:graphicFrameLocks xmlns:a="http://schemas.openxmlformats.org/drawingml/2006/main" noChangeAspect="1"/>
             </wp:cNvGraphicFramePr>
@@ -356,66 +292,58 @@
               <a:graphicData uri="http://schemas.openxmlformats.org/drawingml/2006/picture">
                 <pic:pic xmlns:pic="http://schemas.openxmlformats.org/drawingml/2006/picture">
                   <pic:nvPicPr>
-                    <pic:cNvPr id="0" name="Picture 1" descr="C:\Users\lucile\Desktop\131692742_436245927401649_4488489407034190732_n.png"/>
-                    <pic:cNvPicPr>
-                      <a:picLocks noChangeAspect="1" noChangeArrowheads="1"/>
-                    </pic:cNvPicPr>
+                    <pic:cNvPr id="1" name=""/>
+                    <pic:cNvPicPr/>
                   </pic:nvPicPr>
-                  <pic:blipFill rotWithShape="1">
-                    <a:blip r:embed="rId7" cstate="print">
-                      <a:extLst>
-                        <a:ext uri="{28A0092B-C50C-407E-A947-70E740481C1C}">
-                          <a14:useLocalDpi xmlns:a14="http://schemas.microsoft.com/office/drawing/2010/main" val="0"/>
-                        </a:ext>
-                      </a:extLst>
-                    </a:blip>
-                    <a:srcRect t="12673" b="37120"/>
-                    <a:stretch/>
+                  <pic:blipFill>
+                    <a:blip r:embed="rId8"/>
+                    <a:stretch>
+                      <a:fillRect/>
+                    </a:stretch>
                   </pic:blipFill>
-                  <pic:spPr bwMode="auto">
+                  <pic:spPr>
                     <a:xfrm>
                       <a:off x="0" y="0"/>
-                      <a:ext cx="3363595" cy="1463040"/>
+                      <a:ext cx="4201763" cy="3205511"/>
                     </a:xfrm>
                     <a:prstGeom prst="rect">
                       <a:avLst/>
                     </a:prstGeom>
-                    <a:noFill/>
-                    <a:ln>
-                      <a:noFill/>
-                    </a:ln>
-                    <a:extLst>
-                      <a:ext uri="{53640926-AAD7-44D8-BBD7-CCE9431645EC}">
-                        <a14:shadowObscured xmlns:a14="http://schemas.microsoft.com/office/drawing/2010/main"/>
-                      </a:ext>
-                    </a:extLst>
                   </pic:spPr>
                 </pic:pic>
               </a:graphicData>
             </a:graphic>
-            <wp14:sizeRelV relativeFrom="margin">
-              <wp14:pctHeight>0</wp14:pctHeight>
-            </wp14:sizeRelV>
-          </wp:anchor>
+          </wp:inline>
         </w:drawing>
       </w:r>
     </w:p>
     <w:p>
       <w:pPr>
-        <w:pStyle w:val="Paragraphedeliste"/>
-      </w:pPr>
-    </w:p>
-    <w:p>
-      <w:pPr>
         <w:jc w:val="both"/>
       </w:pPr>
     </w:p>
     <w:p>
-      <w:pPr>
-        <w:ind w:left="360"/>
-        <w:jc w:val="both"/>
-      </w:pPr>
-    </w:p>
+      <w:r>
+        <w:t>Par la suite, nous avons rencontré des problèmes causés par la manière dont nous avions sauvegardé les données. Nous avons donc décidé de recharger toutes les images sous une autre forme. Nous avons stocké les images dans un tableau de dimension 275246*7200. La première dimension correspond au nombre d’images sélectionnées (cf. point suivant).</w:t>
+      </w:r>
+      <w:r>
+        <w:t xml:space="preserve"> Dans un deuxième tableau à une seule dimension, nous avons inscrit le diagnostic des images (0 si négative, 1 si positive). Nous avons ensuite sauvegardé ces tableaux dans deux </w:t>
+      </w:r>
+      <w:proofErr w:type="gramStart"/>
+      <w:r>
+        <w:t>fichiers .</w:t>
+      </w:r>
+      <w:proofErr w:type="spellStart"/>
+      <w:r>
+        <w:t>npy</w:t>
+      </w:r>
+      <w:proofErr w:type="spellEnd"/>
+      <w:proofErr w:type="gramEnd"/>
+      <w:r>
+        <w:t>.</w:t>
+      </w:r>
+    </w:p>
+    <w:p/>
     <w:p>
       <w:pPr>
         <w:pStyle w:val="Paragraphedeliste"/>
@@ -426,23 +354,100 @@
         <w:jc w:val="both"/>
       </w:pPr>
       <w:r>
-        <w:t xml:space="preserve">Créer un fichier de </w:t>
-      </w:r>
-      <w:proofErr w:type="gramStart"/>
-      <w:r>
-        <w:t>sauvegarde .</w:t>
-      </w:r>
-      <w:proofErr w:type="spellStart"/>
-      <w:r>
-        <w:t>npy</w:t>
-      </w:r>
-      <w:proofErr w:type="spellEnd"/>
-      <w:proofErr w:type="gramEnd"/>
+        <w:t>Sélectionner les photos</w:t>
+      </w:r>
     </w:p>
     <w:p>
       <w:pPr>
         <w:jc w:val="both"/>
       </w:pPr>
+      <w:r>
+        <w:t xml:space="preserve">Lors de la création de notre fichier, nous nous sommes rendues compte que toutes les photos n’avaient pas la même taille. En effet, la </w:t>
+      </w:r>
+      <w:r>
+        <w:t>plupart</w:t>
+      </w:r>
+      <w:r>
+        <w:t xml:space="preserve"> des photos sont de la taille 50x50 mais certain</w:t>
+      </w:r>
+      <w:r>
+        <w:t>es mesurent 50x48</w:t>
+      </w:r>
+      <w:r>
+        <w:t xml:space="preserve"> ou 48x50</w:t>
+      </w:r>
+      <w:r>
+        <w:t>.</w:t>
+      </w:r>
+    </w:p>
+    <w:p>
+      <w:pPr>
+        <w:jc w:val="both"/>
+      </w:pPr>
+      <w:r>
+        <w:t>Pour résoudre ce problème, nous avons choisi de réduire toutes les images à la même taille : 50x48 (en pratique, on enlève l</w:t>
+      </w:r>
+      <w:r>
+        <w:t>es deux</w:t>
+      </w:r>
+      <w:r>
+        <w:t xml:space="preserve"> dernière</w:t>
+      </w:r>
+      <w:r>
+        <w:t>s</w:t>
+      </w:r>
+      <w:r>
+        <w:t xml:space="preserve"> colonne</w:t>
+      </w:r>
+      <w:r>
+        <w:t>s</w:t>
+      </w:r>
+      <w:r>
+        <w:t xml:space="preserve"> à toutes les images de taille 50x50). Après avoir fait ça, nous nous sommes rendu compte qu’il restait une infime partie des images qui étaient encore plus petites, nous avons donc décidé de les ignor</w:t>
+      </w:r>
+      <w:r>
+        <w:t>er</w:t>
+      </w:r>
+      <w:r>
+        <w:t xml:space="preserve"> et de ne pas les gard</w:t>
+      </w:r>
+      <w:r>
+        <w:t>er</w:t>
+      </w:r>
+      <w:r>
+        <w:t xml:space="preserve"> </w:t>
+      </w:r>
+      <w:r>
+        <w:t>afin de ne pas perdre davantage de données</w:t>
+      </w:r>
+      <w:r>
+        <w:t>.</w:t>
+      </w:r>
+    </w:p>
+    <w:p>
+      <w:pPr>
+        <w:pStyle w:val="Paragraphedeliste"/>
+      </w:pPr>
+    </w:p>
+    <w:p>
+      <w:pPr>
+        <w:pStyle w:val="Paragraphedeliste"/>
+      </w:pPr>
+    </w:p>
+    <w:p>
+      <w:pPr>
+        <w:pStyle w:val="Paragraphedeliste"/>
+      </w:pPr>
+    </w:p>
+    <w:p>
+      <w:pPr>
+        <w:jc w:val="both"/>
+      </w:pPr>
+    </w:p>
+    <w:p>
+      <w:pPr>
+        <w:jc w:val="both"/>
+      </w:pPr>
     </w:p>
     <w:p/>
     <w:p>
@@ -455,6 +460,7 @@
         <w:rPr>
           <w:b/>
         </w:rPr>
+        <w:lastRenderedPageBreak/>
         <w:t>III – Choisir une méthode</w:t>
       </w:r>
     </w:p>
@@ -515,7 +521,7 @@
       </w:r>
     </w:p>
     <w:sectPr>
-      <w:headerReference w:type="default" r:id="rId8"/>
+      <w:headerReference w:type="default" r:id="rId9"/>
       <w:pgSz w:w="11906" w:h="16838"/>
       <w:pgMar w:top="1417" w:right="1417" w:bottom="1417" w:left="1417" w:header="708" w:footer="708" w:gutter="0"/>
       <w:cols w:space="708"/>
@@ -526,7 +532,7 @@
 </file>
 
 <file path=word/endnotes.xml><?xml version="1.0" encoding="utf-8"?>
-<w:endnotes xmlns:wpc="http://schemas.microsoft.com/office/word/2010/wordprocessingCanvas" xmlns:cx="http://schemas.microsoft.com/office/drawing/2014/chartex" xmlns:mc="http://schemas.openxmlformats.org/markup-compatibility/2006" xmlns:o="urn:schemas-microsoft-com:office:office" xmlns:r="http://schemas.openxmlformats.org/officeDocument/2006/relationships" xmlns:m="http://schemas.openxmlformats.org/officeDocument/2006/math" xmlns:v="urn:schemas-microsoft-com:vml" xmlns:wp14="http://schemas.microsoft.com/office/word/2010/wordprocessingDrawing" xmlns:wp="http://schemas.openxmlformats.org/drawingml/2006/wordprocessingDrawing" xmlns:w10="urn:schemas-microsoft-com:office:word" xmlns:w="http://schemas.openxmlformats.org/wordprocessingml/2006/main" xmlns:w14="http://schemas.microsoft.com/office/word/2010/wordml" xmlns:w15="http://schemas.microsoft.com/office/word/2012/wordml" xmlns:w16se="http://schemas.microsoft.com/office/word/2015/wordml/symex" xmlns:wpg="http://schemas.microsoft.com/office/word/2010/wordprocessingGroup" xmlns:wpi="http://schemas.microsoft.com/office/word/2010/wordprocessingInk" xmlns:wne="http://schemas.microsoft.com/office/word/2006/wordml" xmlns:wps="http://schemas.microsoft.com/office/word/2010/wordprocessingShape" mc:Ignorable="w14 w15 w16se wp14">
+<w:endnotes xmlns:wpc="http://schemas.microsoft.com/office/word/2010/wordprocessingCanvas" xmlns:cx="http://schemas.microsoft.com/office/drawing/2014/chartex" xmlns:cx1="http://schemas.microsoft.com/office/drawing/2015/9/8/chartex" xmlns:cx2="http://schemas.microsoft.com/office/drawing/2015/10/21/chartex" xmlns:cx3="http://schemas.microsoft.com/office/drawing/2016/5/9/chartex" xmlns:cx4="http://schemas.microsoft.com/office/drawing/2016/5/10/chartex" xmlns:cx5="http://schemas.microsoft.com/office/drawing/2016/5/11/chartex" xmlns:cx6="http://schemas.microsoft.com/office/drawing/2016/5/12/chartex" xmlns:cx7="http://schemas.microsoft.com/office/drawing/2016/5/13/chartex" xmlns:cx8="http://schemas.microsoft.com/office/drawing/2016/5/14/chartex" xmlns:mc="http://schemas.openxmlformats.org/markup-compatibility/2006" xmlns:aink="http://schemas.microsoft.com/office/drawing/2016/ink" xmlns:am3d="http://schemas.microsoft.com/office/drawing/2017/model3d" xmlns:o="urn:schemas-microsoft-com:office:office" xmlns:r="http://schemas.openxmlformats.org/officeDocument/2006/relationships" xmlns:m="http://schemas.openxmlformats.org/officeDocument/2006/math" xmlns:v="urn:schemas-microsoft-com:vml" xmlns:wp14="http://schemas.microsoft.com/office/word/2010/wordprocessingDrawing" xmlns:wp="http://schemas.openxmlformats.org/drawingml/2006/wordprocessingDrawing" xmlns:w10="urn:schemas-microsoft-com:office:word" xmlns:w="http://schemas.openxmlformats.org/wordprocessingml/2006/main" xmlns:w14="http://schemas.microsoft.com/office/word/2010/wordml" xmlns:w15="http://schemas.microsoft.com/office/word/2012/wordml" xmlns:w16cex="http://schemas.microsoft.com/office/word/2018/wordml/cex" xmlns:w16cid="http://schemas.microsoft.com/office/word/2016/wordml/cid" xmlns:w16="http://schemas.microsoft.com/office/word/2018/wordml" xmlns:w16se="http://schemas.microsoft.com/office/word/2015/wordml/symex" xmlns:wpg="http://schemas.microsoft.com/office/word/2010/wordprocessingGroup" xmlns:wpi="http://schemas.microsoft.com/office/word/2010/wordprocessingInk" xmlns:wne="http://schemas.microsoft.com/office/word/2006/wordml" xmlns:wps="http://schemas.microsoft.com/office/word/2010/wordprocessingShape" mc:Ignorable="w14 w15 w16se w16cid w16 w16cex wp14">
   <w:endnote w:type="separator" w:id="-1">
     <w:p>
       <w:pPr>
@@ -551,7 +557,7 @@
 </file>
 
 <file path=word/footnotes.xml><?xml version="1.0" encoding="utf-8"?>
-<w:footnotes xmlns:wpc="http://schemas.microsoft.com/office/word/2010/wordprocessingCanvas" xmlns:cx="http://schemas.microsoft.com/office/drawing/2014/chartex" xmlns:mc="http://schemas.openxmlformats.org/markup-compatibility/2006" xmlns:o="urn:schemas-microsoft-com:office:office" xmlns:r="http://schemas.openxmlformats.org/officeDocument/2006/relationships" xmlns:m="http://schemas.openxmlformats.org/officeDocument/2006/math" xmlns:v="urn:schemas-microsoft-com:vml" xmlns:wp14="http://schemas.microsoft.com/office/word/2010/wordprocessingDrawing" xmlns:wp="http://schemas.openxmlformats.org/drawingml/2006/wordprocessingDrawing" xmlns:w10="urn:schemas-microsoft-com:office:word" xmlns:w="http://schemas.openxmlformats.org/wordprocessingml/2006/main" xmlns:w14="http://schemas.microsoft.com/office/word/2010/wordml" xmlns:w15="http://schemas.microsoft.com/office/word/2012/wordml" xmlns:w16se="http://schemas.microsoft.com/office/word/2015/wordml/symex" xmlns:wpg="http://schemas.microsoft.com/office/word/2010/wordprocessingGroup" xmlns:wpi="http://schemas.microsoft.com/office/word/2010/wordprocessingInk" xmlns:wne="http://schemas.microsoft.com/office/word/2006/wordml" xmlns:wps="http://schemas.microsoft.com/office/word/2010/wordprocessingShape" mc:Ignorable="w14 w15 w16se wp14">
+<w:footnotes xmlns:wpc="http://schemas.microsoft.com/office/word/2010/wordprocessingCanvas" xmlns:cx="http://schemas.microsoft.com/office/drawing/2014/chartex" xmlns:cx1="http://schemas.microsoft.com/office/drawing/2015/9/8/chartex" xmlns:cx2="http://schemas.microsoft.com/office/drawing/2015/10/21/chartex" xmlns:cx3="http://schemas.microsoft.com/office/drawing/2016/5/9/chartex" xmlns:cx4="http://schemas.microsoft.com/office/drawing/2016/5/10/chartex" xmlns:cx5="http://schemas.microsoft.com/office/drawing/2016/5/11/chartex" xmlns:cx6="http://schemas.microsoft.com/office/drawing/2016/5/12/chartex" xmlns:cx7="http://schemas.microsoft.com/office/drawing/2016/5/13/chartex" xmlns:cx8="http://schemas.microsoft.com/office/drawing/2016/5/14/chartex" xmlns:mc="http://schemas.openxmlformats.org/markup-compatibility/2006" xmlns:aink="http://schemas.microsoft.com/office/drawing/2016/ink" xmlns:am3d="http://schemas.microsoft.com/office/drawing/2017/model3d" xmlns:o="urn:schemas-microsoft-com:office:office" xmlns:r="http://schemas.openxmlformats.org/officeDocument/2006/relationships" xmlns:m="http://schemas.openxmlformats.org/officeDocument/2006/math" xmlns:v="urn:schemas-microsoft-com:vml" xmlns:wp14="http://schemas.microsoft.com/office/word/2010/wordprocessingDrawing" xmlns:wp="http://schemas.openxmlformats.org/drawingml/2006/wordprocessingDrawing" xmlns:w10="urn:schemas-microsoft-com:office:word" xmlns:w="http://schemas.openxmlformats.org/wordprocessingml/2006/main" xmlns:w14="http://schemas.microsoft.com/office/word/2010/wordml" xmlns:w15="http://schemas.microsoft.com/office/word/2012/wordml" xmlns:w16cex="http://schemas.microsoft.com/office/word/2018/wordml/cex" xmlns:w16cid="http://schemas.microsoft.com/office/word/2016/wordml/cid" xmlns:w16="http://schemas.microsoft.com/office/word/2018/wordml" xmlns:w16se="http://schemas.microsoft.com/office/word/2015/wordml/symex" xmlns:wpg="http://schemas.microsoft.com/office/word/2010/wordprocessingGroup" xmlns:wpi="http://schemas.microsoft.com/office/word/2010/wordprocessingInk" xmlns:wne="http://schemas.microsoft.com/office/word/2006/wordml" xmlns:wps="http://schemas.microsoft.com/office/word/2010/wordprocessingShape" mc:Ignorable="w14 w15 w16se w16cid w16 w16cex wp14">
   <w:footnote w:type="separator" w:id="-1">
     <w:p>
       <w:pPr>
@@ -576,7 +582,7 @@
 </file>
 
 <file path=word/header1.xml><?xml version="1.0" encoding="utf-8"?>
-<w:hdr xmlns:wpc="http://schemas.microsoft.com/office/word/2010/wordprocessingCanvas" xmlns:cx="http://schemas.microsoft.com/office/drawing/2014/chartex" xmlns:mc="http://schemas.openxmlformats.org/markup-compatibility/2006" xmlns:o="urn:schemas-microsoft-com:office:office" xmlns:r="http://schemas.openxmlformats.org/officeDocument/2006/relationships" xmlns:m="http://schemas.openxmlformats.org/officeDocument/2006/math" xmlns:v="urn:schemas-microsoft-com:vml" xmlns:wp14="http://schemas.microsoft.com/office/word/2010/wordprocessingDrawing" xmlns:wp="http://schemas.openxmlformats.org/drawingml/2006/wordprocessingDrawing" xmlns:w10="urn:schemas-microsoft-com:office:word" xmlns:w="http://schemas.openxmlformats.org/wordprocessingml/2006/main" xmlns:w14="http://schemas.microsoft.com/office/word/2010/wordml" xmlns:w15="http://schemas.microsoft.com/office/word/2012/wordml" xmlns:w16se="http://schemas.microsoft.com/office/word/2015/wordml/symex" xmlns:wpg="http://schemas.microsoft.com/office/word/2010/wordprocessingGroup" xmlns:wpi="http://schemas.microsoft.com/office/word/2010/wordprocessingInk" xmlns:wne="http://schemas.microsoft.com/office/word/2006/wordml" xmlns:wps="http://schemas.microsoft.com/office/word/2010/wordprocessingShape" mc:Ignorable="w14 w15 w16se wp14">
+<w:hdr xmlns:wpc="http://schemas.microsoft.com/office/word/2010/wordprocessingCanvas" xmlns:cx="http://schemas.microsoft.com/office/drawing/2014/chartex" xmlns:cx1="http://schemas.microsoft.com/office/drawing/2015/9/8/chartex" xmlns:cx2="http://schemas.microsoft.com/office/drawing/2015/10/21/chartex" xmlns:cx3="http://schemas.microsoft.com/office/drawing/2016/5/9/chartex" xmlns:cx4="http://schemas.microsoft.com/office/drawing/2016/5/10/chartex" xmlns:cx5="http://schemas.microsoft.com/office/drawing/2016/5/11/chartex" xmlns:cx6="http://schemas.microsoft.com/office/drawing/2016/5/12/chartex" xmlns:cx7="http://schemas.microsoft.com/office/drawing/2016/5/13/chartex" xmlns:cx8="http://schemas.microsoft.com/office/drawing/2016/5/14/chartex" xmlns:mc="http://schemas.openxmlformats.org/markup-compatibility/2006" xmlns:aink="http://schemas.microsoft.com/office/drawing/2016/ink" xmlns:am3d="http://schemas.microsoft.com/office/drawing/2017/model3d" xmlns:o="urn:schemas-microsoft-com:office:office" xmlns:r="http://schemas.openxmlformats.org/officeDocument/2006/relationships" xmlns:m="http://schemas.openxmlformats.org/officeDocument/2006/math" xmlns:v="urn:schemas-microsoft-com:vml" xmlns:wp14="http://schemas.microsoft.com/office/word/2010/wordprocessingDrawing" xmlns:wp="http://schemas.openxmlformats.org/drawingml/2006/wordprocessingDrawing" xmlns:w10="urn:schemas-microsoft-com:office:word" xmlns:w="http://schemas.openxmlformats.org/wordprocessingml/2006/main" xmlns:w14="http://schemas.microsoft.com/office/word/2010/wordml" xmlns:w15="http://schemas.microsoft.com/office/word/2012/wordml" xmlns:w16cex="http://schemas.microsoft.com/office/word/2018/wordml/cex" xmlns:w16cid="http://schemas.microsoft.com/office/word/2016/wordml/cid" xmlns:w16="http://schemas.microsoft.com/office/word/2018/wordml" xmlns:w16se="http://schemas.microsoft.com/office/word/2015/wordml/symex" xmlns:wpg="http://schemas.microsoft.com/office/word/2010/wordprocessingGroup" xmlns:wpi="http://schemas.microsoft.com/office/word/2010/wordprocessingInk" xmlns:wne="http://schemas.microsoft.com/office/word/2006/wordml" xmlns:wps="http://schemas.microsoft.com/office/word/2010/wordprocessingShape" mc:Ignorable="w14 w15 w16se w16cid w16 w16cex wp14">
   <w:p>
     <w:pPr>
       <w:pStyle w:val="En-tte"/>
@@ -589,7 +595,7 @@
 </file>
 
 <file path=word/numbering.xml><?xml version="1.0" encoding="utf-8"?>
-<w:numbering xmlns:wpc="http://schemas.microsoft.com/office/word/2010/wordprocessingCanvas" xmlns:cx="http://schemas.microsoft.com/office/drawing/2014/chartex" xmlns:mc="http://schemas.openxmlformats.org/markup-compatibility/2006" xmlns:o="urn:schemas-microsoft-com:office:office" xmlns:r="http://schemas.openxmlformats.org/officeDocument/2006/relationships" xmlns:m="http://schemas.openxmlformats.org/officeDocument/2006/math" xmlns:v="urn:schemas-microsoft-com:vml" xmlns:wp14="http://schemas.microsoft.com/office/word/2010/wordprocessingDrawing" xmlns:wp="http://schemas.openxmlformats.org/drawingml/2006/wordprocessingDrawing" xmlns:w10="urn:schemas-microsoft-com:office:word" xmlns:w="http://schemas.openxmlformats.org/wordprocessingml/2006/main" xmlns:w14="http://schemas.microsoft.com/office/word/2010/wordml" xmlns:w15="http://schemas.microsoft.com/office/word/2012/wordml" xmlns:w16se="http://schemas.microsoft.com/office/word/2015/wordml/symex" xmlns:wpg="http://schemas.microsoft.com/office/word/2010/wordprocessingGroup" xmlns:wpi="http://schemas.microsoft.com/office/word/2010/wordprocessingInk" xmlns:wne="http://schemas.microsoft.com/office/word/2006/wordml" xmlns:wps="http://schemas.microsoft.com/office/word/2010/wordprocessingShape" mc:Ignorable="w14 w15 w16se wp14">
+<w:numbering xmlns:wpc="http://schemas.microsoft.com/office/word/2010/wordprocessingCanvas" xmlns:cx="http://schemas.microsoft.com/office/drawing/2014/chartex" xmlns:cx1="http://schemas.microsoft.com/office/drawing/2015/9/8/chartex" xmlns:cx2="http://schemas.microsoft.com/office/drawing/2015/10/21/chartex" xmlns:cx3="http://schemas.microsoft.com/office/drawing/2016/5/9/chartex" xmlns:cx4="http://schemas.microsoft.com/office/drawing/2016/5/10/chartex" xmlns:cx5="http://schemas.microsoft.com/office/drawing/2016/5/11/chartex" xmlns:cx6="http://schemas.microsoft.com/office/drawing/2016/5/12/chartex" xmlns:cx7="http://schemas.microsoft.com/office/drawing/2016/5/13/chartex" xmlns:cx8="http://schemas.microsoft.com/office/drawing/2016/5/14/chartex" xmlns:mc="http://schemas.openxmlformats.org/markup-compatibility/2006" xmlns:aink="http://schemas.microsoft.com/office/drawing/2016/ink" xmlns:am3d="http://schemas.microsoft.com/office/drawing/2017/model3d" xmlns:o="urn:schemas-microsoft-com:office:office" xmlns:r="http://schemas.openxmlformats.org/officeDocument/2006/relationships" xmlns:m="http://schemas.openxmlformats.org/officeDocument/2006/math" xmlns:v="urn:schemas-microsoft-com:vml" xmlns:wp14="http://schemas.microsoft.com/office/word/2010/wordprocessingDrawing" xmlns:wp="http://schemas.openxmlformats.org/drawingml/2006/wordprocessingDrawing" xmlns:w10="urn:schemas-microsoft-com:office:word" xmlns:w="http://schemas.openxmlformats.org/wordprocessingml/2006/main" xmlns:w14="http://schemas.microsoft.com/office/word/2010/wordml" xmlns:w15="http://schemas.microsoft.com/office/word/2012/wordml" xmlns:w16cex="http://schemas.microsoft.com/office/word/2018/wordml/cex" xmlns:w16cid="http://schemas.microsoft.com/office/word/2016/wordml/cid" xmlns:w16="http://schemas.microsoft.com/office/word/2018/wordml" xmlns:w16se="http://schemas.microsoft.com/office/word/2015/wordml/symex" xmlns:wpg="http://schemas.microsoft.com/office/word/2010/wordprocessingGroup" xmlns:wpi="http://schemas.microsoft.com/office/word/2010/wordprocessingInk" xmlns:wne="http://schemas.microsoft.com/office/word/2006/wordml" xmlns:wps="http://schemas.microsoft.com/office/word/2010/wordprocessingShape" mc:Ignorable="w14 w15 w16se w16cid w16 w16cex wp14">
   <w:abstractNum w:abstractNumId="0" w15:restartNumberingAfterBreak="0">
     <w:nsid w:val="206E46A5"/>
     <w:multiLevelType w:val="hybridMultilevel"/>
@@ -710,7 +716,7 @@
 </file>
 
 <file path=word/styles.xml><?xml version="1.0" encoding="utf-8"?>
-<w:styles xmlns:mc="http://schemas.openxmlformats.org/markup-compatibility/2006" xmlns:r="http://schemas.openxmlformats.org/officeDocument/2006/relationships" xmlns:w="http://schemas.openxmlformats.org/wordprocessingml/2006/main" xmlns:w14="http://schemas.microsoft.com/office/word/2010/wordml" xmlns:w15="http://schemas.microsoft.com/office/word/2012/wordml" xmlns:w16se="http://schemas.microsoft.com/office/word/2015/wordml/symex" mc:Ignorable="w14 w15 w16se">
+<w:styles xmlns:mc="http://schemas.openxmlformats.org/markup-compatibility/2006" xmlns:r="http://schemas.openxmlformats.org/officeDocument/2006/relationships" xmlns:w="http://schemas.openxmlformats.org/wordprocessingml/2006/main" xmlns:w14="http://schemas.microsoft.com/office/word/2010/wordml" xmlns:w15="http://schemas.microsoft.com/office/word/2012/wordml" xmlns:w16cex="http://schemas.microsoft.com/office/word/2018/wordml/cex" xmlns:w16cid="http://schemas.microsoft.com/office/word/2016/wordml/cid" xmlns:w16="http://schemas.microsoft.com/office/word/2018/wordml" xmlns:w16se="http://schemas.microsoft.com/office/word/2015/wordml/symex" mc:Ignorable="w14 w15 w16se w16cid w16 w16cex">
   <w:docDefaults>
     <w:rPrDefault>
       <w:rPr>
@@ -726,7 +732,7 @@
       </w:pPr>
     </w:pPrDefault>
   </w:docDefaults>
-  <w:latentStyles w:defLockedState="0" w:defUIPriority="99" w:defSemiHidden="0" w:defUnhideWhenUsed="0" w:defQFormat="0" w:count="371">
+  <w:latentStyles w:defLockedState="0" w:defUIPriority="99" w:defSemiHidden="0" w:defUnhideWhenUsed="0" w:defQFormat="0" w:count="376">
     <w:lsdException w:name="Normal" w:uiPriority="0" w:qFormat="1"/>
     <w:lsdException w:name="heading 1" w:uiPriority="9" w:qFormat="1"/>
     <w:lsdException w:name="heading 2" w:semiHidden="1" w:uiPriority="9" w:unhideWhenUsed="1" w:qFormat="1"/>
@@ -832,7 +838,6 @@
     <w:lsdException w:name="HTML Sample" w:semiHidden="1" w:unhideWhenUsed="1"/>
     <w:lsdException w:name="HTML Typewriter" w:semiHidden="1" w:unhideWhenUsed="1"/>
     <w:lsdException w:name="HTML Variable" w:semiHidden="1" w:unhideWhenUsed="1"/>
-    <w:lsdException w:name="Normal Table" w:semiHidden="1" w:unhideWhenUsed="1"/>
     <w:lsdException w:name="annotation subject" w:semiHidden="1" w:unhideWhenUsed="1"/>
     <w:lsdException w:name="No List" w:semiHidden="1" w:unhideWhenUsed="1"/>
     <w:lsdException w:name="Outline List 1" w:semiHidden="1" w:unhideWhenUsed="1"/>
@@ -875,11 +880,8 @@
     <w:lsdException w:name="Table Contemporary" w:semiHidden="1" w:unhideWhenUsed="1"/>
     <w:lsdException w:name="Table Elegant" w:semiHidden="1" w:unhideWhenUsed="1"/>
     <w:lsdException w:name="Table Professional" w:semiHidden="1" w:unhideWhenUsed="1"/>
-    <w:lsdException w:name="Table Subtle 1" w:semiHidden="1" w:unhideWhenUsed="1"/>
     <w:lsdException w:name="Table Subtle 2" w:semiHidden="1" w:unhideWhenUsed="1"/>
     <w:lsdException w:name="Table Web 1" w:semiHidden="1" w:unhideWhenUsed="1"/>
-    <w:lsdException w:name="Table Web 2" w:semiHidden="1" w:unhideWhenUsed="1"/>
-    <w:lsdException w:name="Table Web 3" w:semiHidden="1" w:unhideWhenUsed="1"/>
     <w:lsdException w:name="Balloon Text" w:semiHidden="1" w:unhideWhenUsed="1"/>
     <w:lsdException w:name="Table Grid" w:uiPriority="39"/>
     <w:lsdException w:name="Table Theme" w:semiHidden="1" w:unhideWhenUsed="1"/>
@@ -1098,6 +1100,11 @@
     <w:lsdException w:name="List Table 5 Dark Accent 6" w:uiPriority="50"/>
     <w:lsdException w:name="List Table 6 Colorful Accent 6" w:uiPriority="51"/>
     <w:lsdException w:name="List Table 7 Colorful Accent 6" w:uiPriority="52"/>
+    <w:lsdException w:name="Mention" w:semiHidden="1" w:unhideWhenUsed="1"/>
+    <w:lsdException w:name="Smart Hyperlink" w:semiHidden="1" w:unhideWhenUsed="1"/>
+    <w:lsdException w:name="Hashtag" w:semiHidden="1" w:unhideWhenUsed="1"/>
+    <w:lsdException w:name="Unresolved Mention" w:semiHidden="1" w:unhideWhenUsed="1"/>
+    <w:lsdException w:name="Smart Link" w:semiHidden="1" w:unhideWhenUsed="1"/>
   </w:latentStyles>
   <w:style w:type="paragraph" w:default="1" w:styleId="Normal">
     <w:name w:val="Normal"/>

</xml_diff>

<commit_message>
texte soutenance + orthographe
</commit_message>
<xml_diff>
--- a/rapport.docx
+++ b/rapport.docx
@@ -1738,10 +1738,10 @@
         <w:jc w:val="both"/>
       </w:pPr>
       <w:r>
-        <w:t xml:space="preserve">Horizontalement, on lit les diagnostics réels des images. Verticalement, on lit les résultats donnés par la machine après sont entrainement. </w:t>
-      </w:r>
-      <w:r>
-        <w:t>On peut donc voir que la machine a détecté 2619+3788=6407 images positives mais seulement 3788 d’entres elles étaient réellement négatives. La machine a effectué une mauvaise prédiction pour 2367 images qu’elle a considérées négatives alors d’elles étaient positives (case en bas à gauche).</w:t>
+        <w:t xml:space="preserve">Horizontalement, on lit les diagnostics réels des images. Verticalement, on lit les résultats donnés par la machine après son entrainement. </w:t>
+      </w:r>
+      <w:r>
+        <w:t>On peut donc voir que la machine a détecté 2619+3788=6407 images positives mais seulement 3788 d’entre elles étaient réellement négatives. La machine a effectué une mauvaise prédiction pour 2367 images qu’elle a considérées négatives alors d’elles étaient positives (case en bas à gauche).</w:t>
       </w:r>
       <w:r>
         <w:t xml:space="preserve"> </w:t>
@@ -1973,6 +1973,7 @@
         <w:docPartUnique/>
       </w:docPartObj>
     </w:sdtPr>
+    <w:sdtEndPr/>
     <w:sdtContent>
       <w:p>
         <w:pPr>

</xml_diff>